<commit_message>
Quick edits to use case etc
</commit_message>
<xml_diff>
--- a/Final Diagrams/Use Case Paths.docx
+++ b/Final Diagrams/Use Case Paths.docx
@@ -278,7 +278,13 @@
         </w:numPr>
       </w:pPr>
       <w:r>
-        <w:t>Admin will navigate to the ‘Edit Booking Staff’ button.</w:t>
+        <w:t>Admin will navigate to the ‘</w:t>
+      </w:r>
+      <w:r>
+        <w:t>View</w:t>
+      </w:r>
+      <w:r>
+        <w:t xml:space="preserve"> Booking Staff’ button.</w:t>
       </w:r>
     </w:p>
     <w:p>
@@ -340,7 +346,13 @@
         </w:numPr>
       </w:pPr>
       <w:r>
-        <w:t>Admin will navigate to the ‘Edit Booking Staff’ button.</w:t>
+        <w:t>Admin will navigate to the ‘</w:t>
+      </w:r>
+      <w:r>
+        <w:t>View</w:t>
+      </w:r>
+      <w:r>
+        <w:t xml:space="preserve"> Booking Staff’ button.</w:t>
       </w:r>
     </w:p>
     <w:p>
@@ -352,19 +364,7 @@
         </w:numPr>
       </w:pPr>
       <w:r>
-        <w:t>The admin will then select the ‘</w:t>
-      </w:r>
-      <w:r>
-        <w:t>Delete</w:t>
-      </w:r>
-      <w:r>
-        <w:t xml:space="preserve"> Booking Staff’ option</w:t>
-      </w:r>
-      <w:r>
-        <w:t xml:space="preserve"> accidentally</w:t>
-      </w:r>
-      <w:r>
-        <w:t>.</w:t>
+        <w:t>The admin will then select the ‘Delete Booking Staff’ option accidentally.</w:t>
       </w:r>
     </w:p>
     <w:p>
@@ -376,10 +376,7 @@
         </w:numPr>
       </w:pPr>
       <w:r>
-        <w:t xml:space="preserve">The admin will </w:t>
-      </w:r>
-      <w:r>
-        <w:t>have to exit out of the ‘Delete Booking Staff’ page and return to the homepage.</w:t>
+        <w:t>The admin will have to exit out of the ‘Delete Booking Staff’ page and return to the homepage.</w:t>
       </w:r>
     </w:p>
     <w:p/>
@@ -392,7 +389,13 @@
         </w:numPr>
       </w:pPr>
       <w:r>
-        <w:t>Admin will navigate to the ‘Edit Booking Staff’ button.</w:t>
+        <w:t>Admin will navigate to the ‘</w:t>
+      </w:r>
+      <w:r>
+        <w:t>View</w:t>
+      </w:r>
+      <w:r>
+        <w:t xml:space="preserve"> Booking Staff’ button.</w:t>
       </w:r>
     </w:p>
     <w:p>

</xml_diff>